<commit_message>
mjise a jour des numeros et des references
</commit_message>
<xml_diff>
--- a/Livre.docx
+++ b/Livre.docx
@@ -9,20 +9,21 @@
       <w:r>
         <w:rPr>
           <w:noProof/>
+          <w:lang w:val="fr-CA"/>
         </w:rPr>
         <w:drawing>
-          <wp:anchor distT="0" distB="0" distL="114300" distR="114300" simplePos="0" relativeHeight="251657216" behindDoc="1" locked="0" layoutInCell="1" allowOverlap="1" wp14:anchorId="076F7666" wp14:editId="60EE28C1">
+          <wp:anchor distT="0" distB="0" distL="114300" distR="114300" simplePos="0" relativeHeight="251658240" behindDoc="1" locked="0" layoutInCell="1" allowOverlap="1" wp14:anchorId="6A5019E2" wp14:editId="5F2B6DBC">
             <wp:simplePos x="0" y="0"/>
             <wp:positionH relativeFrom="column">
-              <wp:posOffset>-937466</wp:posOffset>
+              <wp:posOffset>-950026</wp:posOffset>
             </wp:positionH>
             <wp:positionV relativeFrom="paragraph">
-              <wp:posOffset>-914383</wp:posOffset>
+              <wp:posOffset>-1009403</wp:posOffset>
             </wp:positionV>
-            <wp:extent cx="5486400" cy="8211503"/>
-            <wp:effectExtent l="0" t="0" r="0" b="0"/>
+            <wp:extent cx="5573395" cy="8383980"/>
+            <wp:effectExtent l="0" t="0" r="8255" b="0"/>
             <wp:wrapNone/>
-            <wp:docPr id="1" name="Picture 1"/>
+            <wp:docPr id="2" name="Picture 2"/>
             <wp:cNvGraphicFramePr>
               <a:graphicFrameLocks xmlns:a="http://schemas.openxmlformats.org/drawingml/2006/main" noChangeAspect="1"/>
             </wp:cNvGraphicFramePr>
@@ -30,12 +31,12 @@
               <a:graphicData uri="http://schemas.openxmlformats.org/drawingml/2006/picture">
                 <pic:pic xmlns:pic="http://schemas.openxmlformats.org/drawingml/2006/picture">
                   <pic:nvPicPr>
-                    <pic:cNvPr id="0" name="Picture 1"/>
+                    <pic:cNvPr id="0" name="Picture 2"/>
                     <pic:cNvPicPr>
                       <a:picLocks noChangeAspect="1" noChangeArrowheads="1"/>
                     </pic:cNvPicPr>
                   </pic:nvPicPr>
-                  <pic:blipFill>
+                  <pic:blipFill rotWithShape="1">
                     <a:blip r:embed="rId6">
                       <a:extLst>
                         <a:ext uri="{28A0092B-C50C-407E-A947-70E740481C1C}">
@@ -43,15 +44,13 @@
                         </a:ext>
                       </a:extLst>
                     </a:blip>
-                    <a:srcRect/>
-                    <a:stretch>
-                      <a:fillRect/>
-                    </a:stretch>
+                    <a:srcRect l="15586" r="15584"/>
+                    <a:stretch/>
                   </pic:blipFill>
                   <pic:spPr bwMode="auto">
                     <a:xfrm>
                       <a:off x="0" y="0"/>
-                      <a:ext cx="5486400" cy="8211503"/>
+                      <a:ext cx="5575617" cy="8387322"/>
                     </a:xfrm>
                     <a:prstGeom prst="rect">
                       <a:avLst/>
@@ -60,6 +59,11 @@
                     <a:ln>
                       <a:noFill/>
                     </a:ln>
+                    <a:extLst>
+                      <a:ext uri="{53640926-AAD7-44D8-BBD7-CCE9431645EC}">
+                        <a14:shadowObscured xmlns:a14="http://schemas.microsoft.com/office/drawing/2010/main"/>
+                      </a:ext>
+                    </a:extLst>
                   </pic:spPr>
                 </pic:pic>
               </a:graphicData>
@@ -76,8 +80,8 @@
     </w:p>
     <w:p>
       <w:pPr>
-        <w:spacing w:after="0"/>
-        <w:ind w:right="-283"/>
+        <w:spacing w:after="120"/>
+        <w:ind w:left="-283" w:right="-283"/>
         <w:jc w:val="both"/>
         <w:rPr>
           <w:b/>
@@ -100,18 +104,14 @@
         <w:lastRenderedPageBreak/>
         <w:t>Droits et Mentions Légales</w:t>
       </w:r>
-    </w:p>
-    <w:p>
-      <w:pPr>
-        <w:spacing w:after="0"/>
-        <w:ind w:left="-283" w:right="-283"/>
-        <w:jc w:val="both"/>
+      <w:r>
         <w:rPr>
           <w:b/>
           <w:bCs/>
           <w:lang w:val="fr-CA"/>
         </w:rPr>
-      </w:pPr>
+        <w:t xml:space="preserve"> </w:t>
+      </w:r>
       <w:r>
         <w:rPr>
           <w:b/>
@@ -123,7 +123,7 @@
     </w:p>
     <w:p>
       <w:pPr>
-        <w:spacing w:after="0"/>
+        <w:spacing w:after="120"/>
         <w:ind w:left="-283" w:right="-283"/>
         <w:jc w:val="both"/>
         <w:rPr>
@@ -139,7 +139,7 @@
     </w:p>
     <w:p>
       <w:pPr>
-        <w:spacing w:after="0"/>
+        <w:spacing w:after="120"/>
         <w:ind w:left="-283" w:right="-283"/>
         <w:jc w:val="both"/>
         <w:rPr>
@@ -159,7 +159,7 @@
     </w:p>
     <w:p>
       <w:pPr>
-        <w:spacing w:after="0"/>
+        <w:spacing w:after="120"/>
         <w:ind w:left="-283" w:right="-283"/>
         <w:jc w:val="both"/>
         <w:rPr>
@@ -273,6 +273,20 @@
     </w:p>
     <w:p>
       <w:pPr>
+        <w:numPr>
+          <w:ilvl w:val="0"/>
+          <w:numId w:val="5"/>
+        </w:numPr>
+        <w:spacing w:after="0"/>
+        <w:ind w:left="-283" w:right="-283"/>
+        <w:jc w:val="both"/>
+        <w:rPr>
+          <w:lang w:val="fr-CA"/>
+        </w:rPr>
+      </w:pPr>
+    </w:p>
+    <w:p>
+      <w:pPr>
         <w:spacing w:after="0"/>
         <w:ind w:left="-283" w:right="-283"/>
         <w:jc w:val="both"/>
@@ -331,6 +345,20 @@
     </w:p>
     <w:p>
       <w:pPr>
+        <w:numPr>
+          <w:ilvl w:val="0"/>
+          <w:numId w:val="6"/>
+        </w:numPr>
+        <w:spacing w:after="0"/>
+        <w:ind w:left="-283" w:right="-283"/>
+        <w:jc w:val="both"/>
+        <w:rPr>
+          <w:lang w:val="fr-CA"/>
+        </w:rPr>
+      </w:pPr>
+    </w:p>
+    <w:p>
+      <w:pPr>
         <w:spacing w:after="0"/>
         <w:ind w:left="-283" w:right="-283"/>
         <w:jc w:val="both"/>
@@ -447,6 +475,16 @@
         <w:ind w:left="-283" w:right="-283"/>
         <w:jc w:val="both"/>
         <w:rPr>
+          <w:lang w:val="fr-CA"/>
+        </w:rPr>
+      </w:pPr>
+    </w:p>
+    <w:p>
+      <w:pPr>
+        <w:spacing w:after="0"/>
+        <w:ind w:left="-283" w:right="-283"/>
+        <w:jc w:val="both"/>
+        <w:rPr>
           <w:b/>
           <w:bCs/>
           <w:lang w:val="fr-CA"/>
@@ -539,7 +577,7 @@
     </w:p>
     <w:p>
       <w:pPr>
-        <w:spacing w:after="0"/>
+        <w:spacing w:after="120"/>
         <w:ind w:left="-283" w:right="-283"/>
         <w:jc w:val="both"/>
         <w:rPr>
@@ -552,6 +590,7 @@
           <w:bCs/>
           <w:lang w:val="fr-CA"/>
         </w:rPr>
+        <w:lastRenderedPageBreak/>
         <w:t>Votre responsabilité :</w:t>
       </w:r>
       <w:r>
@@ -565,7 +604,6 @@
       <w:pPr>
         <w:spacing w:after="0"/>
         <w:ind w:left="-283" w:right="-283"/>
-        <w:jc w:val="both"/>
         <w:rPr>
           <w:b/>
           <w:bCs/>
@@ -585,22 +623,52 @@
       <w:pPr>
         <w:spacing w:after="0"/>
         <w:ind w:left="-283" w:right="-283"/>
+        <w:rPr>
+          <w:noProof/>
+          <w:lang w:val="fr-CA"/>
+        </w:rPr>
+      </w:pPr>
+    </w:p>
+    <w:p>
+      <w:pPr>
+        <w:spacing w:after="0"/>
+        <w:ind w:left="-283" w:right="-283"/>
+        <w:rPr>
+          <w:lang w:val="fr-CA"/>
+        </w:rPr>
+      </w:pPr>
+      <w:r>
+        <w:rPr>
+          <w:lang w:val="fr-CA"/>
+        </w:rPr>
+        <w:t>Aucune collecte/stockage de données personnelles via ce livre. Pour ressources bonus ou contacts, conformité aux lois</w:t>
+      </w:r>
+      <w:r>
+        <w:rPr>
+          <w:lang w:val="fr-CA"/>
+        </w:rPr>
+        <w:t xml:space="preserve"> </w:t>
+      </w:r>
+      <w:r>
+        <w:rPr>
+          <w:lang w:val="fr-CA"/>
+        </w:rPr>
+        <w:t>québécoises/canadiennes (ex. : Loi sur la protection des renseignements personnels).</w:t>
+      </w:r>
+    </w:p>
+    <w:p>
+      <w:pPr>
+        <w:spacing w:after="0"/>
+        <w:ind w:left="-283" w:right="-283"/>
         <w:jc w:val="both"/>
         <w:rPr>
           <w:lang w:val="fr-CA"/>
         </w:rPr>
       </w:pPr>
-      <w:r>
-        <w:rPr>
-          <w:lang w:val="fr-CA"/>
-        </w:rPr>
-        <w:lastRenderedPageBreak/>
-        <w:t>Aucune collecte/stockage de données personnelles via ce livre. Pour ressources bonus ou contacts, conformité aux lois québécoises/canadiennes (ex. : Loi sur la protection des renseignements personnels).</w:t>
-      </w:r>
-    </w:p>
-    <w:p>
-      <w:pPr>
-        <w:spacing w:after="0"/>
+    </w:p>
+    <w:p>
+      <w:pPr>
+        <w:spacing w:after="120"/>
         <w:ind w:left="-283" w:right="-283"/>
         <w:jc w:val="both"/>
         <w:rPr>
@@ -620,7 +688,7 @@
     </w:p>
     <w:p>
       <w:pPr>
-        <w:spacing w:after="0"/>
+        <w:spacing w:after="120"/>
         <w:ind w:left="-283" w:right="-283"/>
         <w:jc w:val="both"/>
         <w:rPr>
@@ -656,7 +724,7 @@
     </w:p>
     <w:sectPr>
       <w:pgSz w:w="8641" w:h="12962" w:code="1"/>
-      <w:pgMar w:top="1440" w:right="1440" w:bottom="1440" w:left="1440" w:header="1304" w:footer="1304" w:gutter="0"/>
+      <w:pgMar w:top="1440" w:right="1440" w:bottom="1440" w:left="1440" w:header="709" w:footer="709" w:gutter="0"/>
       <w:cols w:space="708"/>
       <w:docGrid w:linePitch="360"/>
     </w:sectPr>

</xml_diff>